<commit_message>
add reports latex and evaluation reports
</commit_message>
<xml_diff>
--- a/docs/XX_ResearchAndPresentationMethods_CheckList_AR_3991-1.docx
+++ b/docs/XX_ResearchAndPresentationMethods_CheckList_AR_3991-1.docx
@@ -2538,7 +2538,7 @@
                 <w:sz w:val="28"/>
                 <w:szCs w:val="28"/>
               </w:rPr>
-              <w:t>Research Methods and Statistics for Public and Nonprofit Administrators</w:t>
+              <w:t>CircularManufacturingSystems</w:t>
             </w:r>
           </w:p>
         </w:tc>
@@ -2646,7 +2646,7 @@
                 <w:szCs w:val="28"/>
                 <w:rtl/>
               </w:rPr>
-              <w:t>86-88</w:t>
+              <w:t>1-3 و 6-10</w:t>
             </w:r>
           </w:p>
         </w:tc>
@@ -2988,7 +2988,27 @@
                 <w:szCs w:val="28"/>
                 <w:rtl/>
               </w:rPr>
-              <w:t>46-48</w:t>
+              <w:t>112</w:t>
+            </w:r>
+            <w:r>
+              <w:rPr>
+                <w:rFonts w:cs="B Nazanin" w:hint="cs"/>
+                <w:color w:val="000000" w:themeColor="text1"/>
+                <w:sz w:val="28"/>
+                <w:szCs w:val="28"/>
+                <w:rtl/>
+              </w:rPr>
+              <w:t>-</w:t>
+            </w:r>
+            <w:r>
+              <w:rPr>
+                <w:rFonts w:cs="B Nazanin" w:hint="cs"/>
+                <w:color w:val="000000" w:themeColor="text1"/>
+                <w:sz w:val="28"/>
+                <w:szCs w:val="28"/>
+                <w:rtl/>
+              </w:rPr>
+              <w:t>114</w:t>
             </w:r>
           </w:p>
         </w:tc>
@@ -3395,7 +3415,27 @@
                 <w:szCs w:val="28"/>
                 <w:rtl/>
               </w:rPr>
-              <w:t>46-48</w:t>
+              <w:t>112</w:t>
+            </w:r>
+            <w:r>
+              <w:rPr>
+                <w:rFonts w:cs="B Nazanin" w:hint="cs"/>
+                <w:color w:val="000000" w:themeColor="text1"/>
+                <w:sz w:val="28"/>
+                <w:szCs w:val="28"/>
+                <w:rtl/>
+              </w:rPr>
+              <w:t>-</w:t>
+            </w:r>
+            <w:r>
+              <w:rPr>
+                <w:rFonts w:cs="B Nazanin" w:hint="cs"/>
+                <w:color w:val="000000" w:themeColor="text1"/>
+                <w:sz w:val="28"/>
+                <w:szCs w:val="28"/>
+                <w:rtl/>
+              </w:rPr>
+              <w:t>114</w:t>
             </w:r>
           </w:p>
         </w:tc>

</xml_diff>